<commit_message>
Inseridos os palestrantes convidados
</commit_message>
<xml_diff>
--- a/_DOCS/02-17CNG-Ficha inscrição - Stands.docx
+++ b/_DOCS/02-17CNG-Ficha inscrição - Stands.docx
@@ -167,7 +167,6 @@
         </w:rPr>
         <w:fldChar w:fldCharType="separate"/>
       </w:r>
-      <w:bookmarkStart w:id="1" w:name="_GoBack"/>
       <w:r>
         <w:rPr>
           <w:rFonts w:ascii="Arial" w:hAnsi="Arial" w:cs="Arial"/>
@@ -218,7 +217,6 @@
         </w:rPr>
         <w:t> </w:t>
       </w:r>
-      <w:bookmarkEnd w:id="1"/>
       <w:r>
         <w:rPr>
           <w:rFonts w:ascii="Arial" w:hAnsi="Arial" w:cs="Arial"/>
@@ -933,7 +931,25 @@
           <w:sz w:val="20"/>
           <w:szCs w:val="20"/>
         </w:rPr>
-        <w:t xml:space="preserve">       </w:t>
+        <w:t xml:space="preserve"> </w:t>
+      </w:r>
+      <w:r>
+        <w:rPr>
+          <w:rFonts w:ascii="Arial" w:hAnsi="Arial" w:cs="Arial"/>
+          <w:color w:val="595959" w:themeColor="text1" w:themeTint="A6"/>
+          <w:sz w:val="20"/>
+          <w:szCs w:val="20"/>
+        </w:rPr>
+        <w:t xml:space="preserve">  </w:t>
+      </w:r>
+      <w:r>
+        <w:rPr>
+          <w:rFonts w:ascii="Arial" w:hAnsi="Arial" w:cs="Arial"/>
+          <w:color w:val="595959" w:themeColor="text1" w:themeTint="A6"/>
+          <w:sz w:val="20"/>
+          <w:szCs w:val="20"/>
+        </w:rPr>
+        <w:t xml:space="preserve">      </w:t>
       </w:r>
       <w:r>
         <w:rPr>
@@ -1031,13 +1047,6 @@
           <w:rFonts w:ascii="Arial" w:hAnsi="Arial" w:cs="Arial"/>
           <w:color w:val="595959" w:themeColor="text1" w:themeTint="A6"/>
         </w:rPr>
-        <w:tab/>
-      </w:r>
-      <w:r>
-        <w:rPr>
-          <w:rFonts w:ascii="Arial" w:hAnsi="Arial" w:cs="Arial"/>
-          <w:color w:val="595959" w:themeColor="text1" w:themeTint="A6"/>
-        </w:rPr>
         <w:t>|</w:t>
       </w:r>
       <w:r>
@@ -1302,6 +1311,16 @@
           <w:sz w:val="20"/>
           <w:szCs w:val="20"/>
         </w:rPr>
+        <w:t xml:space="preserve"> </w:t>
+      </w:r>
+      <w:r>
+        <w:rPr>
+          <w:rFonts w:ascii="Arial" w:hAnsi="Arial" w:cs="Arial"/>
+          <w:noProof/>
+          <w:color w:val="595959" w:themeColor="text1" w:themeTint="A6"/>
+          <w:sz w:val="20"/>
+          <w:szCs w:val="20"/>
+        </w:rPr>
         <w:t> </w:t>
       </w:r>
       <w:r>
@@ -1512,14 +1531,7 @@
           <w:rFonts w:ascii="Arial" w:hAnsi="Arial" w:cs="Arial"/>
           <w:color w:val="808080" w:themeColor="background1" w:themeShade="80"/>
         </w:rPr>
-        <w:t xml:space="preserve">da exposição na </w:t>
-      </w:r>
-      <w:r>
-        <w:rPr>
-          <w:rFonts w:ascii="Arial" w:hAnsi="Arial" w:cs="Arial"/>
-          <w:color w:val="808080" w:themeColor="background1" w:themeShade="80"/>
-        </w:rPr>
-        <w:t>última página</w:t>
+        <w:t>da exposição na página anterior</w:t>
       </w:r>
       <w:r>
         <w:rPr>
@@ -2308,7 +2320,7 @@
           </w:ffData>
         </w:fldChar>
       </w:r>
-      <w:bookmarkStart w:id="2" w:name="Text1"/>
+      <w:bookmarkStart w:id="1" w:name="Text1"/>
       <w:r>
         <w:rPr>
           <w:rFonts w:ascii="Arial" w:hAnsi="Arial" w:cs="Arial"/>
@@ -2386,7 +2398,17 @@
           <w:sz w:val="20"/>
           <w:szCs w:val="20"/>
         </w:rPr>
-        <w:t xml:space="preserve">   </w:t>
+        <w:t xml:space="preserve">         </w:t>
+      </w:r>
+      <w:r>
+        <w:rPr>
+          <w:rFonts w:ascii="Arial" w:hAnsi="Arial" w:cs="Arial"/>
+          <w:noProof/>
+          <w:color w:val="595959" w:themeColor="text1" w:themeTint="A6"/>
+          <w:sz w:val="20"/>
+          <w:szCs w:val="20"/>
+        </w:rPr>
+        <w:t xml:space="preserve">       </w:t>
       </w:r>
       <w:r>
         <w:rPr>
@@ -2408,7 +2430,7 @@
         </w:rPr>
         <w:fldChar w:fldCharType="end"/>
       </w:r>
-      <w:bookmarkEnd w:id="2"/>
+      <w:bookmarkEnd w:id="1"/>
       <w:r>
         <w:rPr>
           <w:rFonts w:ascii="Arial" w:hAnsi="Arial" w:cs="Arial"/>
@@ -2505,6 +2527,16 @@
           <w:sz w:val="20"/>
           <w:szCs w:val="20"/>
         </w:rPr>
+        <w:t xml:space="preserve">  </w:t>
+      </w:r>
+      <w:r>
+        <w:rPr>
+          <w:rFonts w:ascii="Arial" w:hAnsi="Arial" w:cs="Arial"/>
+          <w:noProof/>
+          <w:color w:val="595959" w:themeColor="text1" w:themeTint="A6"/>
+          <w:sz w:val="20"/>
+          <w:szCs w:val="20"/>
+        </w:rPr>
         <w:t> </w:t>
       </w:r>
       <w:r>
@@ -2555,96 +2587,7 @@
           <w:sz w:val="20"/>
           <w:szCs w:val="20"/>
         </w:rPr>
-        <w:fldChar w:fldCharType="begin">
-          <w:ffData>
-            <w:name w:val=""/>
-            <w:enabled/>
-            <w:calcOnExit w:val="0"/>
-            <w:textInput>
-              <w:type w:val="number"/>
-              <w:maxLength w:val="4"/>
-            </w:textInput>
-          </w:ffData>
-        </w:fldChar>
-      </w:r>
-      <w:r>
-        <w:rPr>
-          <w:rFonts w:ascii="Arial" w:hAnsi="Arial" w:cs="Arial"/>
-          <w:noProof/>
-          <w:color w:val="595959" w:themeColor="text1" w:themeTint="A6"/>
-          <w:sz w:val="20"/>
-          <w:szCs w:val="20"/>
-        </w:rPr>
-        <w:instrText xml:space="preserve"> FORMTEXT </w:instrText>
-      </w:r>
-      <w:r>
-        <w:rPr>
-          <w:rFonts w:ascii="Arial" w:hAnsi="Arial" w:cs="Arial"/>
-          <w:noProof/>
-          <w:color w:val="595959" w:themeColor="text1" w:themeTint="A6"/>
-          <w:sz w:val="20"/>
-          <w:szCs w:val="20"/>
-        </w:rPr>
-      </w:r>
-      <w:r>
-        <w:rPr>
-          <w:rFonts w:ascii="Arial" w:hAnsi="Arial" w:cs="Arial"/>
-          <w:noProof/>
-          <w:color w:val="595959" w:themeColor="text1" w:themeTint="A6"/>
-          <w:sz w:val="20"/>
-          <w:szCs w:val="20"/>
-        </w:rPr>
-        <w:fldChar w:fldCharType="separate"/>
-      </w:r>
-      <w:r>
-        <w:rPr>
-          <w:rFonts w:ascii="Arial" w:hAnsi="Arial" w:cs="Arial"/>
-          <w:noProof/>
-          <w:color w:val="595959" w:themeColor="text1" w:themeTint="A6"/>
-          <w:sz w:val="20"/>
-          <w:szCs w:val="20"/>
-        </w:rPr>
-        <w:t> </w:t>
-      </w:r>
-      <w:r>
-        <w:rPr>
-          <w:rFonts w:ascii="Arial" w:hAnsi="Arial" w:cs="Arial"/>
-          <w:noProof/>
-          <w:color w:val="595959" w:themeColor="text1" w:themeTint="A6"/>
-          <w:sz w:val="20"/>
-          <w:szCs w:val="20"/>
-        </w:rPr>
-        <w:t> </w:t>
-      </w:r>
-      <w:r>
-        <w:rPr>
-          <w:rFonts w:ascii="Arial" w:hAnsi="Arial" w:cs="Arial"/>
-          <w:noProof/>
-          <w:color w:val="595959" w:themeColor="text1" w:themeTint="A6"/>
-          <w:sz w:val="20"/>
-          <w:szCs w:val="20"/>
-        </w:rPr>
-        <w:t> </w:t>
-      </w:r>
-      <w:r>
-        <w:rPr>
-          <w:rFonts w:ascii="Arial" w:hAnsi="Arial" w:cs="Arial"/>
-          <w:noProof/>
-          <w:color w:val="595959" w:themeColor="text1" w:themeTint="A6"/>
-          <w:sz w:val="20"/>
-          <w:szCs w:val="20"/>
-        </w:rPr>
-        <w:t> </w:t>
-      </w:r>
-      <w:r>
-        <w:rPr>
-          <w:rFonts w:ascii="Arial" w:hAnsi="Arial" w:cs="Arial"/>
-          <w:noProof/>
-          <w:color w:val="595959" w:themeColor="text1" w:themeTint="A6"/>
-          <w:sz w:val="20"/>
-          <w:szCs w:val="20"/>
-        </w:rPr>
-        <w:fldChar w:fldCharType="end"/>
+        <w:t>1500</w:t>
       </w:r>
       <w:r>
         <w:rPr>
@@ -2661,23 +2604,7 @@
           <w:rFonts w:ascii="Arial" w:hAnsi="Arial" w:cs="Arial"/>
           <w:color w:val="595959" w:themeColor="text1" w:themeTint="A6"/>
         </w:rPr>
-        <w:t xml:space="preserve">€, </w:t>
-      </w:r>
-      <w:proofErr w:type="gramStart"/>
-      <w:r>
-        <w:rPr>
-          <w:rFonts w:ascii="Arial" w:hAnsi="Arial" w:cs="Arial"/>
-          <w:color w:val="595959" w:themeColor="text1" w:themeTint="A6"/>
-        </w:rPr>
-        <w:t>endossado a “Sociedade Portuguesa de Geotecnia</w:t>
-      </w:r>
-      <w:proofErr w:type="gramEnd"/>
-      <w:r>
-        <w:rPr>
-          <w:rFonts w:ascii="Arial" w:hAnsi="Arial" w:cs="Arial"/>
-          <w:color w:val="595959" w:themeColor="text1" w:themeTint="A6"/>
-        </w:rPr>
-        <w:t>”.</w:t>
+        <w:t>€, endossado a “Sociedade Portuguesa de Geotecnia”.</w:t>
       </w:r>
     </w:p>
     <w:p>
@@ -2735,89 +2662,7 @@
           <w:sz w:val="20"/>
           <w:szCs w:val="20"/>
         </w:rPr>
-        <w:fldChar w:fldCharType="begin">
-          <w:ffData>
-            <w:name w:val=""/>
-            <w:enabled/>
-            <w:calcOnExit w:val="0"/>
-            <w:textInput>
-              <w:type w:val="number"/>
-              <w:maxLength w:val="4"/>
-              <w:format w:val="0"/>
-            </w:textInput>
-          </w:ffData>
-        </w:fldChar>
-      </w:r>
-      <w:r>
-        <w:rPr>
-          <w:rFonts w:ascii="Arial" w:hAnsi="Arial" w:cs="Arial"/>
-          <w:color w:val="595959" w:themeColor="text1" w:themeTint="A6"/>
-          <w:sz w:val="20"/>
-          <w:szCs w:val="20"/>
-        </w:rPr>
-        <w:instrText xml:space="preserve"> FORMTEXT </w:instrText>
-      </w:r>
-      <w:r>
-        <w:rPr>
-          <w:rFonts w:ascii="Arial" w:hAnsi="Arial" w:cs="Arial"/>
-          <w:color w:val="595959" w:themeColor="text1" w:themeTint="A6"/>
-          <w:sz w:val="20"/>
-          <w:szCs w:val="20"/>
-        </w:rPr>
-      </w:r>
-      <w:r>
-        <w:rPr>
-          <w:rFonts w:ascii="Arial" w:hAnsi="Arial" w:cs="Arial"/>
-          <w:color w:val="595959" w:themeColor="text1" w:themeTint="A6"/>
-          <w:sz w:val="20"/>
-          <w:szCs w:val="20"/>
-        </w:rPr>
-        <w:fldChar w:fldCharType="separate"/>
-      </w:r>
-      <w:r>
-        <w:rPr>
-          <w:rFonts w:ascii="Arial" w:hAnsi="Arial" w:cs="Arial"/>
-          <w:color w:val="595959" w:themeColor="text1" w:themeTint="A6"/>
-          <w:sz w:val="20"/>
-          <w:szCs w:val="20"/>
-        </w:rPr>
-        <w:t> </w:t>
-      </w:r>
-      <w:r>
-        <w:rPr>
-          <w:rFonts w:ascii="Arial" w:hAnsi="Arial" w:cs="Arial"/>
-          <w:color w:val="595959" w:themeColor="text1" w:themeTint="A6"/>
-          <w:sz w:val="20"/>
-          <w:szCs w:val="20"/>
-        </w:rPr>
-        <w:t> </w:t>
-      </w:r>
-      <w:r>
-        <w:rPr>
-          <w:rFonts w:ascii="Arial" w:hAnsi="Arial" w:cs="Arial"/>
-          <w:color w:val="595959" w:themeColor="text1" w:themeTint="A6"/>
-          <w:sz w:val="20"/>
-          <w:szCs w:val="20"/>
-        </w:rPr>
-        <w:t> </w:t>
-      </w:r>
-      <w:r>
-        <w:rPr>
-          <w:rFonts w:ascii="Arial" w:hAnsi="Arial" w:cs="Arial"/>
-          <w:color w:val="595959" w:themeColor="text1" w:themeTint="A6"/>
-          <w:sz w:val="20"/>
-          <w:szCs w:val="20"/>
-        </w:rPr>
-        <w:t> </w:t>
-      </w:r>
-      <w:r>
-        <w:rPr>
-          <w:rFonts w:ascii="Arial" w:hAnsi="Arial" w:cs="Arial"/>
-          <w:color w:val="595959" w:themeColor="text1" w:themeTint="A6"/>
-          <w:sz w:val="20"/>
-          <w:szCs w:val="20"/>
-        </w:rPr>
-        <w:fldChar w:fldCharType="end"/>
+        <w:t>1500</w:t>
       </w:r>
       <w:r>
         <w:rPr>
@@ -3052,9 +2897,11 @@
         </w:rPr>
         <w:fldChar w:fldCharType="separate"/>
       </w:r>
-      <w:r>
-        <w:rPr>
-          <w:rFonts w:ascii="Arial" w:hAnsi="Arial" w:cs="Arial"/>
+      <w:bookmarkStart w:id="2" w:name="_GoBack"/>
+      <w:r>
+        <w:rPr>
+          <w:rFonts w:ascii="Arial" w:hAnsi="Arial" w:cs="Arial"/>
+          <w:noProof/>
           <w:sz w:val="20"/>
           <w:szCs w:val="20"/>
         </w:rPr>
@@ -3063,6 +2910,7 @@
       <w:r>
         <w:rPr>
           <w:rFonts w:ascii="Arial" w:hAnsi="Arial" w:cs="Arial"/>
+          <w:noProof/>
           <w:sz w:val="20"/>
           <w:szCs w:val="20"/>
         </w:rPr>
@@ -3071,6 +2919,7 @@
       <w:r>
         <w:rPr>
           <w:rFonts w:ascii="Arial" w:hAnsi="Arial" w:cs="Arial"/>
+          <w:noProof/>
           <w:sz w:val="20"/>
           <w:szCs w:val="20"/>
         </w:rPr>
@@ -3079,6 +2928,7 @@
       <w:r>
         <w:rPr>
           <w:rFonts w:ascii="Arial" w:hAnsi="Arial" w:cs="Arial"/>
+          <w:noProof/>
           <w:sz w:val="20"/>
           <w:szCs w:val="20"/>
         </w:rPr>
@@ -3087,11 +2937,22 @@
       <w:r>
         <w:rPr>
           <w:rFonts w:ascii="Arial" w:hAnsi="Arial" w:cs="Arial"/>
+          <w:noProof/>
+          <w:sz w:val="20"/>
+          <w:szCs w:val="20"/>
+        </w:rPr>
+        <w:t xml:space="preserve">          </w:t>
+      </w:r>
+      <w:r>
+        <w:rPr>
+          <w:rFonts w:ascii="Arial" w:hAnsi="Arial" w:cs="Arial"/>
+          <w:noProof/>
           <w:sz w:val="20"/>
           <w:szCs w:val="20"/>
         </w:rPr>
         <w:t> </w:t>
       </w:r>
+      <w:bookmarkEnd w:id="2"/>
       <w:r>
         <w:rPr>
           <w:rFonts w:ascii="Arial" w:hAnsi="Arial" w:cs="Arial"/>
@@ -4663,7 +4524,21 @@
         <w:rPr>
           <w:rFonts w:ascii="Arial" w:hAnsi="Arial" w:cs="Arial"/>
         </w:rPr>
-        <w:t>, assim como pela segurança de valores (</w:t>
+        <w:t xml:space="preserve">, assim como pela segurança de </w:t>
+      </w:r>
+      <w:proofErr w:type="gramStart"/>
+      <w:r>
+        <w:rPr>
+          <w:rFonts w:ascii="Arial" w:hAnsi="Arial" w:cs="Arial"/>
+        </w:rPr>
+        <w:t>valores</w:t>
+      </w:r>
+      <w:proofErr w:type="gramEnd"/>
+      <w:r>
+        <w:rPr>
+          <w:rFonts w:ascii="Arial" w:hAnsi="Arial" w:cs="Arial"/>
+        </w:rPr>
+        <w:t xml:space="preserve"> (</w:t>
       </w:r>
       <w:r>
         <w:rPr>
@@ -4802,16 +4677,18 @@
         <w:spacing w:after="60" w:line="240" w:lineRule="auto"/>
         <w:ind w:left="-360" w:hanging="180"/>
         <w:rPr>
-          <w:noProof/>
-          <w:lang w:val="en-GB" w:eastAsia="en-GB"/>
-        </w:rPr>
-      </w:pPr>
-      <w:r>
-        <w:rPr>
           <w:rFonts w:ascii="Arial" w:hAnsi="Arial" w:cs="Arial"/>
           <w:b/>
           <w:color w:val="FFFFFF" w:themeColor="background1"/>
         </w:rPr>
+      </w:pPr>
+      <w:r>
+        <w:rPr>
+          <w:rFonts w:ascii="Arial" w:hAnsi="Arial" w:cs="Arial"/>
+          <w:b/>
+          <w:color w:val="FFFFFF" w:themeColor="background1"/>
+        </w:rPr>
+        <w:lastRenderedPageBreak/>
         <w:t></w:t>
       </w:r>
       <w:r>
@@ -4821,124 +4698,6 @@
           <w:color w:val="FFFFFF" w:themeColor="background1"/>
         </w:rPr>
         <w:t></w:t>
-      </w:r>
-    </w:p>
-    <w:p>
-      <w:pPr>
-        <w:spacing w:after="60" w:line="240" w:lineRule="auto"/>
-        <w:ind w:left="-360" w:hanging="180"/>
-        <w:jc w:val="center"/>
-        <w:rPr>
-          <w:rFonts w:ascii="Arial" w:hAnsi="Arial" w:cs="Arial"/>
-          <w:b/>
-          <w:color w:val="FFFFFF" w:themeColor="background1"/>
-        </w:rPr>
-      </w:pPr>
-      <w:r>
-        <w:rPr>
-          <w:noProof/>
-          <w:lang w:val="en-GB" w:eastAsia="en-GB"/>
-        </w:rPr>
-        <w:lastRenderedPageBreak/>
-        <mc:AlternateContent>
-          <mc:Choice Requires="wps">
-            <w:drawing>
-              <wp:anchor distT="0" distB="0" distL="114300" distR="114300" simplePos="0" relativeHeight="251664384" behindDoc="0" locked="0" layoutInCell="1" allowOverlap="1">
-                <wp:simplePos x="0" y="0"/>
-                <wp:positionH relativeFrom="column">
-                  <wp:posOffset>42629</wp:posOffset>
-                </wp:positionH>
-                <wp:positionV relativeFrom="paragraph">
-                  <wp:posOffset>5533426</wp:posOffset>
-                </wp:positionV>
-                <wp:extent cx="1509623" cy="267419"/>
-                <wp:effectExtent l="0" t="0" r="14605" b="18415"/>
-                <wp:wrapNone/>
-                <wp:docPr id="6" name="Text Box 6"/>
-                <wp:cNvGraphicFramePr/>
-                <a:graphic xmlns:a="http://schemas.openxmlformats.org/drawingml/2006/main">
-                  <a:graphicData uri="http://schemas.microsoft.com/office/word/2010/wordprocessingShape">
-                    <wps:wsp>
-                      <wps:cNvSpPr txBox="1"/>
-                      <wps:spPr>
-                        <a:xfrm>
-                          <a:off x="0" y="0"/>
-                          <a:ext cx="1509623" cy="267419"/>
-                        </a:xfrm>
-                        <a:prstGeom prst="rect">
-                          <a:avLst/>
-                        </a:prstGeom>
-                        <a:solidFill>
-                          <a:schemeClr val="lt1"/>
-                        </a:solidFill>
-                        <a:ln w="6350">
-                          <a:solidFill>
-                            <a:prstClr val="black"/>
-                          </a:solidFill>
-                        </a:ln>
-                        <a:effectLst/>
-                      </wps:spPr>
-                      <wps:style>
-                        <a:lnRef idx="0">
-                          <a:schemeClr val="accent1"/>
-                        </a:lnRef>
-                        <a:fillRef idx="0">
-                          <a:schemeClr val="accent1"/>
-                        </a:fillRef>
-                        <a:effectRef idx="0">
-                          <a:schemeClr val="accent1"/>
-                        </a:effectRef>
-                        <a:fontRef idx="minor">
-                          <a:schemeClr val="dk1"/>
-                        </a:fontRef>
-                      </wps:style>
-                      <wps:txbx>
-                        <w:txbxContent>
-                          <w:p>
-                            <w:r>
-                              <w:t>Até à data: 2019-12-17</w:t>
-                            </w:r>
-                          </w:p>
-                        </w:txbxContent>
-                      </wps:txbx>
-                      <wps:bodyPr rot="0" spcFirstLastPara="0" vertOverflow="overflow" horzOverflow="overflow" vert="horz" wrap="square" lIns="91440" tIns="45720" rIns="91440" bIns="45720" numCol="1" spcCol="0" rtlCol="0" fromWordArt="0" anchor="t" anchorCtr="0" forceAA="0" compatLnSpc="1">
-                        <a:prstTxWarp prst="textNoShape">
-                          <a:avLst/>
-                        </a:prstTxWarp>
-                        <a:noAutofit/>
-                      </wps:bodyPr>
-                    </wps:wsp>
-                  </a:graphicData>
-                </a:graphic>
-                <wp14:sizeRelH relativeFrom="margin">
-                  <wp14:pctWidth>0</wp14:pctWidth>
-                </wp14:sizeRelH>
-                <wp14:sizeRelV relativeFrom="margin">
-                  <wp14:pctHeight>0</wp14:pctHeight>
-                </wp14:sizeRelV>
-              </wp:anchor>
-            </w:drawing>
-          </mc:Choice>
-          <mc:Fallback>
-            <w:pict>
-              <v:shapetype id="_x0000_t202" coordsize="21600,21600" o:spt="202" path="m,l,21600r21600,l21600,xe">
-                <v:stroke joinstyle="miter"/>
-                <v:path gradientshapeok="t" o:connecttype="rect"/>
-              </v:shapetype>
-              <v:shape id="Text Box 6" o:spid="_x0000_s1028" type="#_x0000_t202" style="position:absolute;left:0;text-align:left;margin-left:3.35pt;margin-top:435.7pt;width:118.85pt;height:21.05pt;z-index:251664384;visibility:visible;mso-wrap-style:square;mso-width-percent:0;mso-height-percent:0;mso-wrap-distance-left:9pt;mso-wrap-distance-top:0;mso-wrap-distance-right:9pt;mso-wrap-distance-bottom:0;mso-position-horizontal:absolute;mso-position-horizontal-relative:text;mso-position-vertical:absolute;mso-position-vertical-relative:text;mso-width-percent:0;mso-height-percent:0;mso-width-relative:margin;mso-height-relative:margin;v-text-anchor:top" o:gfxdata="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" fillcolor="white [3201]" strokeweight=".5pt">
-                <v:textbox>
-                  <w:txbxContent>
-                    <w:p>
-                      <w:r>
-                        <w:t>Até à data: 2019-12-17</w:t>
-                      </w:r>
-                    </w:p>
-                  </w:txbxContent>
-                </v:textbox>
-              </v:shape>
-            </w:pict>
-          </mc:Fallback>
-        </mc:AlternateContent>
       </w:r>
       <w:r>
         <w:rPr>
@@ -4947,9 +4706,9 @@
         </w:rPr>
         <w:drawing>
           <wp:inline distT="0" distB="0" distL="0" distR="0">
-            <wp:extent cx="5762147" cy="6996022"/>
-            <wp:effectExtent l="0" t="0" r="0" b="0"/>
-            <wp:docPr id="5" name="Picture 5" descr="F:\Ricardo\LNEC\Org_conf\CNG\17CNG2020\images\salas\room_planta-standv1.png"/>
+            <wp:extent cx="5403215" cy="6638290"/>
+            <wp:effectExtent l="0" t="0" r="6985" b="0"/>
+            <wp:docPr id="5" name="Picture 5" descr="F:\Ricardo\LNEC\Org_conf\CNG\17CNG2020\images\salas\rooms_planta-stand.png"/>
             <wp:cNvGraphicFramePr>
               <a:graphicFrameLocks xmlns:a="http://schemas.openxmlformats.org/drawingml/2006/main" noChangeAspect="1"/>
             </wp:cNvGraphicFramePr>
@@ -4957,7 +4716,7 @@
               <a:graphicData uri="http://schemas.openxmlformats.org/drawingml/2006/picture">
                 <pic:pic xmlns:pic="http://schemas.openxmlformats.org/drawingml/2006/picture">
                   <pic:nvPicPr>
-                    <pic:cNvPr id="0" name="Picture 1" descr="F:\Ricardo\LNEC\Org_conf\CNG\17CNG2020\images\salas\room_planta-standv1.png"/>
+                    <pic:cNvPr id="0" name="Picture 1" descr="F:\Ricardo\LNEC\Org_conf\CNG\17CNG2020\images\salas\rooms_planta-stand.png"/>
                     <pic:cNvPicPr>
                       <a:picLocks noChangeAspect="1" noChangeArrowheads="1"/>
                     </pic:cNvPicPr>
@@ -4978,7 +4737,7 @@
                   <pic:spPr bwMode="auto">
                     <a:xfrm>
                       <a:off x="0" y="0"/>
-                      <a:ext cx="5762411" cy="6996342"/>
+                      <a:ext cx="5403215" cy="6638290"/>
                     </a:xfrm>
                     <a:prstGeom prst="rect">
                       <a:avLst/>
@@ -6186,7 +5945,7 @@
         <w:lang w:val="en-GB" w:eastAsia="en-GB"/>
       </w:rPr>
       <w:drawing>
-        <wp:inline distT="0" distB="0" distL="0" distR="0" wp14:anchorId="0ED43122" wp14:editId="7D6D942E">
+        <wp:inline distT="0" distB="0" distL="0" distR="0" wp14:anchorId="23394125" wp14:editId="6684FD09">
           <wp:extent cx="5664863" cy="1037981"/>
           <wp:effectExtent l="0" t="19050" r="0" b="10160"/>
           <wp:docPr id="2" name="Picture 2"/>
@@ -7477,7 +7236,7 @@
 </file>
 
 <file path=customXml/itemProps1.xml><?xml version="1.0" encoding="utf-8"?>
-<ds:datastoreItem xmlns:ds="http://schemas.openxmlformats.org/officeDocument/2006/customXml" ds:itemID="{04F636C3-E57D-4743-AA1E-B79DE5514B82}">
+<ds:datastoreItem xmlns:ds="http://schemas.openxmlformats.org/officeDocument/2006/customXml" ds:itemID="{BF0463C7-2E18-4EAC-AE18-95CBE889C8F5}">
   <ds:schemaRefs>
     <ds:schemaRef ds:uri="http://schemas.openxmlformats.org/officeDocument/2006/bibliography"/>
   </ds:schemaRefs>

</xml_diff>